<commit_message>
Se realiza la asignacion de recursos pero falta agregar hora y fecha de realizacion
</commit_message>
<xml_diff>
--- a/Proyecto/Primera Entrega/Documentos/(SnoutPoint)-Reunion-1.docx
+++ b/Proyecto/Primera Entrega/Documentos/(SnoutPoint)-Reunion-1.docx
@@ -1115,7 +1115,7 @@
                 <w:color w:val="000000"/>
                 <w:lang w:eastAsia="es-ES"/>
               </w:rPr>
-              <w:t>3 de Febrero de 2014</w:t>
+              <w:t>3 de Febrero de 2015</w:t>
             </w:r>
           </w:p>
         </w:tc>
@@ -1153,6 +1153,8 @@
                 <w:lang w:eastAsia="es-ES"/>
               </w:rPr>
             </w:pPr>
+            <w:bookmarkStart w:id="0" w:name="_GoBack"/>
+            <w:bookmarkEnd w:id="0"/>
           </w:p>
         </w:tc>
         <w:tc>
@@ -2391,6 +2393,7 @@
         </v:shapetype>
         <v:shape id="WordPictureWatermark404641603" o:spid="_x0000_s2050" type="#_x0000_t75" style="position:absolute;margin-left:0;margin-top:0;width:424.7pt;height:332.1pt;z-index:-251657216;mso-position-horizontal:center;mso-position-horizontal-relative:margin;mso-position-vertical:center;mso-position-vertical-relative:margin" o:allowincell="f">
           <v:imagedata r:id="rId1" o:title="Snoutpoint_Logo"/>
+          <w10:wrap anchorx="margin" anchory="margin"/>
         </v:shape>
       </w:pict>
     </w:r>
@@ -2404,8 +2407,6 @@
     <w:pPr>
       <w:pStyle w:val="Encabezado"/>
     </w:pPr>
-    <w:bookmarkStart w:id="0" w:name="_GoBack"/>
-    <w:bookmarkEnd w:id="0"/>
     <w:r>
       <w:rPr>
         <w:noProof/>
@@ -2433,6 +2434,7 @@
         </v:shapetype>
         <v:shape id="WordPictureWatermark404641604" o:spid="_x0000_s2051" type="#_x0000_t75" style="position:absolute;margin-left:-6.05pt;margin-top:71.65pt;width:461.35pt;height:360.75pt;z-index:-251656192;mso-position-horizontal-relative:margin;mso-position-vertical-relative:margin" o:allowincell="f">
           <v:imagedata r:id="rId1" o:title="Snoutpoint_Logo" blacklevel="13107f"/>
+          <w10:wrap anchorx="margin" anchory="margin"/>
         </v:shape>
       </w:pict>
     </w:r>
@@ -2473,6 +2475,7 @@
         </v:shapetype>
         <v:shape id="WordPictureWatermark404641602" o:spid="_x0000_s2049" type="#_x0000_t75" style="position:absolute;margin-left:0;margin-top:0;width:424.7pt;height:332.1pt;z-index:-251658240;mso-position-horizontal:center;mso-position-horizontal-relative:margin;mso-position-vertical:center;mso-position-vertical-relative:margin" o:allowincell="f">
           <v:imagedata r:id="rId1" o:title="Snoutpoint_Logo"/>
+          <w10:wrap anchorx="margin" anchory="margin"/>
         </v:shape>
       </w:pict>
     </w:r>
@@ -3040,7 +3043,6 @@
       <w:spacing w:after="0" w:line="240" w:lineRule="auto"/>
     </w:pPr>
     <w:tblPr>
-      <w:tblInd w:w="0" w:type="dxa"/>
       <w:tblBorders>
         <w:top w:val="single" w:sz="4" w:space="0" w:color="auto"/>
         <w:left w:val="single" w:sz="4" w:space="0" w:color="auto"/>
@@ -3049,12 +3051,6 @@
         <w:insideH w:val="single" w:sz="4" w:space="0" w:color="auto"/>
         <w:insideV w:val="single" w:sz="4" w:space="0" w:color="auto"/>
       </w:tblBorders>
-      <w:tblCellMar>
-        <w:top w:w="0" w:type="dxa"/>
-        <w:left w:w="108" w:type="dxa"/>
-        <w:bottom w:w="0" w:type="dxa"/>
-        <w:right w:w="108" w:type="dxa"/>
-      </w:tblCellMar>
     </w:tblPr>
   </w:style>
   <w:style w:type="paragraph" w:styleId="Encabezado">
@@ -3311,7 +3307,6 @@
       <w:spacing w:after="0" w:line="240" w:lineRule="auto"/>
     </w:pPr>
     <w:tblPr>
-      <w:tblInd w:w="0" w:type="dxa"/>
       <w:tblBorders>
         <w:top w:val="single" w:sz="4" w:space="0" w:color="auto"/>
         <w:left w:val="single" w:sz="4" w:space="0" w:color="auto"/>
@@ -3320,12 +3315,6 @@
         <w:insideH w:val="single" w:sz="4" w:space="0" w:color="auto"/>
         <w:insideV w:val="single" w:sz="4" w:space="0" w:color="auto"/>
       </w:tblBorders>
-      <w:tblCellMar>
-        <w:top w:w="0" w:type="dxa"/>
-        <w:left w:w="108" w:type="dxa"/>
-        <w:bottom w:w="0" w:type="dxa"/>
-        <w:right w:w="108" w:type="dxa"/>
-      </w:tblCellMar>
     </w:tblPr>
   </w:style>
   <w:style w:type="paragraph" w:styleId="Encabezado">

</xml_diff>